<commit_message>
calling plan expansion - new forms
</commit_message>
<xml_diff>
--- a/Teams/downloads/new-number-request-forms/new-phone-number-request-for-canada-(v.5.0)-(en-ca).docx
+++ b/Teams/downloads/new-number-request-forms/new-phone-number-request-for-canada-(v.5.0)-(en-ca).docx
@@ -189,7 +189,19 @@
         <w:rPr>
           <w:rFonts w:ascii="Segoe UI Light" w:hAnsi="Segoe UI Light" w:cs="Segoe UI Light"/>
         </w:rPr>
-        <w:t>Thank you for choosing Microsoft as your service provider. This form must be completed and supplied to Microsoft Service Desk to get new telephone numbers. We will keep you posted on the progress.</w:t>
+        <w:t xml:space="preserve">Thank you for choosing Microsoft as your service provider. This form must be completed and supplied to Microsoft </w:t>
+      </w:r>
+      <w:r>
+        <w:rPr>
+          <w:rFonts w:ascii="Segoe UI Light" w:hAnsi="Segoe UI Light" w:cs="Segoe UI Light"/>
+        </w:rPr>
+        <w:t xml:space="preserve">PSTN </w:t>
+      </w:r>
+      <w:r>
+        <w:rPr>
+          <w:rFonts w:ascii="Segoe UI Light" w:hAnsi="Segoe UI Light" w:cs="Segoe UI Light"/>
+        </w:rPr>
+        <w:t>Service Desk to get new telephone numbers. We will keep you posted on the progress.</w:t>
       </w:r>
     </w:p>
     <w:p>
@@ -366,14 +378,34 @@
           <w:rFonts w:ascii="Segoe UI Light" w:hAnsi="Segoe UI Light" w:cs="Segoe UI Light"/>
           <w:b/>
         </w:rPr>
+      </w:r>
+      <w:r>
+        <w:rPr>
+          <w:rFonts w:ascii="Segoe UI Light" w:hAnsi="Segoe UI Light" w:cs="Segoe UI Light"/>
+          <w:b/>
+        </w:rPr>
         <w:fldChar w:fldCharType="separate"/>
       </w:r>
       <w:r>
         <w:rPr>
           <w:rFonts w:ascii="Segoe UI Light" w:hAnsi="Segoe UI Light" w:cs="Segoe UI Light"/>
-          <w:bCs/>
-        </w:rPr>
-        <w:t>Error! Reference source not found.</w:t>
+          <w:b/>
+        </w:rPr>
+        <w:t>1 above</w:t>
+      </w:r>
+      <w:r>
+        <w:rPr>
+          <w:rFonts w:ascii="Segoe UI Light" w:hAnsi="Segoe UI Light" w:cs="Segoe UI Light"/>
+          <w:b/>
+        </w:rPr>
+        <w:t xml:space="preserve"> </w:t>
+      </w:r>
+      <w:r>
+        <w:rPr>
+          <w:rFonts w:ascii="Segoe UI Light" w:hAnsi="Segoe UI Light" w:cs="Segoe UI Light"/>
+          <w:b/>
+        </w:rPr>
+        <w:t xml:space="preserve"> </w:t>
       </w:r>
       <w:r>
         <w:rPr>
@@ -475,7 +507,7 @@
           </mc:Choice>
           <mc:Fallback>
             <w:pict>
-              <v:oval w14:anchorId="567F406D" id="Oval 1" o:spid="_x0000_s1026" style="position:absolute;margin-left:0;margin-top:0;width:11.25pt;height:11.25pt;z-index:251662336;visibility:visible;mso-wrap-style:square;mso-width-percent:0;mso-height-percent:0;mso-wrap-distance-left:9pt;mso-wrap-distance-top:0;mso-wrap-distance-right:9pt;mso-wrap-distance-bottom:0;mso-position-horizontal:absolute;mso-position-horizontal-relative:text;mso-position-vertical:absolute;mso-position-vertical-relative:text;mso-width-percent:0;mso-height-percent:0;mso-width-relative:margin;mso-height-relative:margin;v-text-anchor:middle" o:gfxdata="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" fillcolor="white [3212]" strokecolor="black [3213]" strokeweight="1pt">
+              <v:oval w14:anchorId="6BBD822C" id="Oval 1" o:spid="_x0000_s1026" style="position:absolute;margin-left:0;margin-top:0;width:11.25pt;height:11.25pt;z-index:251662336;visibility:visible;mso-wrap-style:square;mso-width-percent:0;mso-height-percent:0;mso-wrap-distance-left:9pt;mso-wrap-distance-top:0;mso-wrap-distance-right:9pt;mso-wrap-distance-bottom:0;mso-position-horizontal:absolute;mso-position-horizontal-relative:text;mso-position-vertical:absolute;mso-position-vertical-relative:text;mso-width-percent:0;mso-height-percent:0;mso-width-relative:margin;mso-height-relative:margin;v-text-anchor:middle" o:gfxdata="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" fillcolor="white [3212]" strokecolor="black [3213]" strokeweight="1pt">
                 <v:stroke joinstyle="miter"/>
               </v:oval>
             </w:pict>
@@ -510,7 +542,83 @@
         <mc:AlternateContent>
           <mc:Choice Requires="wps">
             <w:drawing>
-              <wp:anchor distT="0" distB="0" distL="114300" distR="114300" simplePos="0" relativeHeight="251664384" behindDoc="0" locked="0" layoutInCell="1" allowOverlap="1" wp14:anchorId="78C3EAD6" wp14:editId="0F14FDC5">
+              <wp:anchor distT="0" distB="0" distL="114300" distR="114300" simplePos="0" relativeHeight="251655680" behindDoc="0" locked="0" layoutInCell="1" allowOverlap="1" wp14:anchorId="07A75804" wp14:editId="2E958EF5">
+                <wp:simplePos x="0" y="0"/>
+                <wp:positionH relativeFrom="column">
+                  <wp:posOffset>3185532</wp:posOffset>
+                </wp:positionH>
+                <wp:positionV relativeFrom="paragraph">
+                  <wp:posOffset>266700</wp:posOffset>
+                </wp:positionV>
+                <wp:extent cx="3196459" cy="173421"/>
+                <wp:effectExtent l="0" t="0" r="23495" b="17145"/>
+                <wp:wrapNone/>
+                <wp:docPr id="3" name="Text Box 3"/>
+                <wp:cNvGraphicFramePr/>
+                <a:graphic xmlns:a="http://schemas.openxmlformats.org/drawingml/2006/main">
+                  <a:graphicData uri="http://schemas.microsoft.com/office/word/2010/wordprocessingShape">
+                    <wps:wsp>
+                      <wps:cNvSpPr txBox="1"/>
+                      <wps:spPr>
+                        <a:xfrm>
+                          <a:off x="0" y="0"/>
+                          <a:ext cx="3196459" cy="173421"/>
+                        </a:xfrm>
+                        <a:prstGeom prst="rect">
+                          <a:avLst/>
+                        </a:prstGeom>
+                        <a:solidFill>
+                          <a:schemeClr val="lt1"/>
+                        </a:solidFill>
+                        <a:ln w="6350">
+                          <a:solidFill>
+                            <a:prstClr val="black"/>
+                          </a:solidFill>
+                        </a:ln>
+                      </wps:spPr>
+                      <wps:txbx>
+                        <w:txbxContent>
+                          <w:p/>
+                        </w:txbxContent>
+                      </wps:txbx>
+                      <wps:bodyPr rot="0" spcFirstLastPara="0" vertOverflow="overflow" horzOverflow="overflow" vert="horz" wrap="square" lIns="91440" tIns="45720" rIns="91440" bIns="45720" numCol="1" spcCol="0" rtlCol="0" fromWordArt="0" anchor="t" anchorCtr="0" forceAA="0" compatLnSpc="1">
+                        <a:prstTxWarp prst="textNoShape">
+                          <a:avLst/>
+                        </a:prstTxWarp>
+                        <a:noAutofit/>
+                      </wps:bodyPr>
+                    </wps:wsp>
+                  </a:graphicData>
+                </a:graphic>
+              </wp:anchor>
+            </w:drawing>
+          </mc:Choice>
+          <mc:Fallback>
+            <w:pict>
+              <v:shapetype w14:anchorId="07A75804" id="_x0000_t202" coordsize="21600,21600" o:spt="202" path="m,l,21600r21600,l21600,xe">
+                <v:stroke joinstyle="miter"/>
+                <v:path gradientshapeok="t" o:connecttype="rect"/>
+              </v:shapetype>
+              <v:shape id="Text Box 3" o:spid="_x0000_s1026" type="#_x0000_t202" style="position:absolute;margin-left:250.85pt;margin-top:21pt;width:251.7pt;height:13.65pt;z-index:251655680;visibility:visible;mso-wrap-style:square;mso-wrap-distance-left:9pt;mso-wrap-distance-top:0;mso-wrap-distance-right:9pt;mso-wrap-distance-bottom:0;mso-position-horizontal:absolute;mso-position-horizontal-relative:text;mso-position-vertical:absolute;mso-position-vertical-relative:text;v-text-anchor:top" o:gfxdata="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" fillcolor="white [3201]" strokeweight=".5pt">
+                <v:textbox>
+                  <w:txbxContent>
+                    <w:p/>
+                  </w:txbxContent>
+                </v:textbox>
+              </v:shape>
+            </w:pict>
+          </mc:Fallback>
+        </mc:AlternateContent>
+      </w:r>
+      <w:r>
+        <w:rPr>
+          <w:rFonts w:ascii="Segoe UI Light" w:hAnsi="Segoe UI Light" w:cs="Segoe UI Light"/>
+          <w:noProof/>
+        </w:rPr>
+        <mc:AlternateContent>
+          <mc:Choice Requires="wps">
+            <w:drawing>
+              <wp:anchor distT="0" distB="0" distL="114300" distR="114300" simplePos="0" relativeHeight="251653632" behindDoc="0" locked="0" layoutInCell="1" allowOverlap="1" wp14:anchorId="78C3EAD6" wp14:editId="0F14FDC5">
                 <wp:simplePos x="0" y="0"/>
                 <wp:positionH relativeFrom="column">
                   <wp:posOffset>0</wp:posOffset>
@@ -580,7 +688,7 @@
           </mc:Choice>
           <mc:Fallback>
             <w:pict>
-              <v:oval w14:anchorId="563DF7CD" id="Oval 2" o:spid="_x0000_s1026" style="position:absolute;margin-left:0;margin-top:-.05pt;width:11.25pt;height:11.25pt;z-index:251664384;visibility:visible;mso-wrap-style:square;mso-width-percent:0;mso-height-percent:0;mso-wrap-distance-left:9pt;mso-wrap-distance-top:0;mso-wrap-distance-right:9pt;mso-wrap-distance-bottom:0;mso-position-horizontal:absolute;mso-position-horizontal-relative:text;mso-position-vertical:absolute;mso-position-vertical-relative:text;mso-width-percent:0;mso-height-percent:0;mso-width-relative:margin;mso-height-relative:margin;v-text-anchor:middle" o:gfxdata="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" fillcolor="white [3212]" strokecolor="black [3213]" strokeweight="1pt">
+              <v:oval w14:anchorId="0401AB49" id="Oval 2" o:spid="_x0000_s1026" style="position:absolute;margin-left:0;margin-top:-.05pt;width:11.25pt;height:11.25pt;z-index:251653632;visibility:visible;mso-wrap-style:square;mso-width-percent:0;mso-height-percent:0;mso-wrap-distance-left:9pt;mso-wrap-distance-top:0;mso-wrap-distance-right:9pt;mso-wrap-distance-bottom:0;mso-position-horizontal:absolute;mso-position-horizontal-relative:text;mso-position-vertical:absolute;mso-position-vertical-relative:text;mso-width-percent:0;mso-height-percent:0;mso-width-relative:margin;mso-height-relative:margin;v-text-anchor:middle" o:gfxdata="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" fillcolor="white [3212]" strokecolor="black [3213]" strokeweight="1pt">
                 <v:stroke joinstyle="miter"/>
               </v:oval>
             </w:pict>
@@ -612,6 +720,78 @@
       <w:r>
         <w:rPr>
           <w:rFonts w:ascii="Segoe UI Light" w:hAnsi="Segoe UI Light" w:cs="Segoe UI Light"/>
+          <w:noProof/>
+        </w:rPr>
+        <mc:AlternateContent>
+          <mc:Choice Requires="wps">
+            <w:drawing>
+              <wp:anchor distT="0" distB="0" distL="114300" distR="114300" simplePos="0" relativeHeight="251659776" behindDoc="0" locked="0" layoutInCell="1" allowOverlap="1" wp14:anchorId="12400EB1" wp14:editId="248711D4">
+                <wp:simplePos x="0" y="0"/>
+                <wp:positionH relativeFrom="column">
+                  <wp:posOffset>3199130</wp:posOffset>
+                </wp:positionH>
+                <wp:positionV relativeFrom="paragraph">
+                  <wp:posOffset>269240</wp:posOffset>
+                </wp:positionV>
+                <wp:extent cx="3195955" cy="173355"/>
+                <wp:effectExtent l="0" t="0" r="23495" b="17145"/>
+                <wp:wrapNone/>
+                <wp:docPr id="6" name="Text Box 6"/>
+                <wp:cNvGraphicFramePr/>
+                <a:graphic xmlns:a="http://schemas.openxmlformats.org/drawingml/2006/main">
+                  <a:graphicData uri="http://schemas.microsoft.com/office/word/2010/wordprocessingShape">
+                    <wps:wsp>
+                      <wps:cNvSpPr txBox="1"/>
+                      <wps:spPr>
+                        <a:xfrm>
+                          <a:off x="0" y="0"/>
+                          <a:ext cx="3195955" cy="173355"/>
+                        </a:xfrm>
+                        <a:prstGeom prst="rect">
+                          <a:avLst/>
+                        </a:prstGeom>
+                        <a:solidFill>
+                          <a:schemeClr val="lt1"/>
+                        </a:solidFill>
+                        <a:ln w="6350">
+                          <a:solidFill>
+                            <a:prstClr val="black"/>
+                          </a:solidFill>
+                        </a:ln>
+                      </wps:spPr>
+                      <wps:txbx>
+                        <w:txbxContent>
+                          <w:p/>
+                        </w:txbxContent>
+                      </wps:txbx>
+                      <wps:bodyPr rot="0" spcFirstLastPara="0" vertOverflow="overflow" horzOverflow="overflow" vert="horz" wrap="square" lIns="91440" tIns="45720" rIns="91440" bIns="45720" numCol="1" spcCol="0" rtlCol="0" fromWordArt="0" anchor="t" anchorCtr="0" forceAA="0" compatLnSpc="1">
+                        <a:prstTxWarp prst="textNoShape">
+                          <a:avLst/>
+                        </a:prstTxWarp>
+                        <a:noAutofit/>
+                      </wps:bodyPr>
+                    </wps:wsp>
+                  </a:graphicData>
+                </a:graphic>
+              </wp:anchor>
+            </w:drawing>
+          </mc:Choice>
+          <mc:Fallback>
+            <w:pict>
+              <v:shape w14:anchorId="12400EB1" id="Text Box 6" o:spid="_x0000_s1027" type="#_x0000_t202" style="position:absolute;left:0;text-align:left;margin-left:251.9pt;margin-top:21.2pt;width:251.65pt;height:13.65pt;z-index:251659776;visibility:visible;mso-wrap-style:square;mso-wrap-distance-left:9pt;mso-wrap-distance-top:0;mso-wrap-distance-right:9pt;mso-wrap-distance-bottom:0;mso-position-horizontal:absolute;mso-position-horizontal-relative:text;mso-position-vertical:absolute;mso-position-vertical-relative:text;v-text-anchor:top" o:gfxdata="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" fillcolor="white [3201]" strokeweight=".5pt">
+                <v:textbox>
+                  <w:txbxContent>
+                    <w:p/>
+                  </w:txbxContent>
+                </v:textbox>
+              </v:shape>
+            </w:pict>
+          </mc:Fallback>
+        </mc:AlternateContent>
+      </w:r>
+      <w:r>
+        <w:rPr>
+          <w:rFonts w:ascii="Segoe UI Light" w:hAnsi="Segoe UI Light" w:cs="Segoe UI Light"/>
           <w:b/>
         </w:rPr>
         <w:t xml:space="preserve">Office address for emergency calling </w:t>
@@ -700,6 +880,78 @@
       <w:r>
         <w:rPr>
           <w:rFonts w:ascii="Segoe UI Light" w:hAnsi="Segoe UI Light" w:cs="Segoe UI Light"/>
+          <w:noProof/>
+        </w:rPr>
+        <mc:AlternateContent>
+          <mc:Choice Requires="wps">
+            <w:drawing>
+              <wp:anchor distT="0" distB="0" distL="114300" distR="114300" simplePos="0" relativeHeight="251661824" behindDoc="0" locked="0" layoutInCell="1" allowOverlap="1" wp14:anchorId="2832EB5C" wp14:editId="2D0BF245">
+                <wp:simplePos x="0" y="0"/>
+                <wp:positionH relativeFrom="column">
+                  <wp:posOffset>3175635</wp:posOffset>
+                </wp:positionH>
+                <wp:positionV relativeFrom="paragraph">
+                  <wp:posOffset>-1905</wp:posOffset>
+                </wp:positionV>
+                <wp:extent cx="3195955" cy="173355"/>
+                <wp:effectExtent l="0" t="0" r="23495" b="17145"/>
+                <wp:wrapNone/>
+                <wp:docPr id="7" name="Text Box 7"/>
+                <wp:cNvGraphicFramePr/>
+                <a:graphic xmlns:a="http://schemas.openxmlformats.org/drawingml/2006/main">
+                  <a:graphicData uri="http://schemas.microsoft.com/office/word/2010/wordprocessingShape">
+                    <wps:wsp>
+                      <wps:cNvSpPr txBox="1"/>
+                      <wps:spPr>
+                        <a:xfrm>
+                          <a:off x="0" y="0"/>
+                          <a:ext cx="3195955" cy="173355"/>
+                        </a:xfrm>
+                        <a:prstGeom prst="rect">
+                          <a:avLst/>
+                        </a:prstGeom>
+                        <a:solidFill>
+                          <a:schemeClr val="lt1"/>
+                        </a:solidFill>
+                        <a:ln w="6350">
+                          <a:solidFill>
+                            <a:prstClr val="black"/>
+                          </a:solidFill>
+                        </a:ln>
+                      </wps:spPr>
+                      <wps:txbx>
+                        <w:txbxContent>
+                          <w:p/>
+                        </w:txbxContent>
+                      </wps:txbx>
+                      <wps:bodyPr rot="0" spcFirstLastPara="0" vertOverflow="overflow" horzOverflow="overflow" vert="horz" wrap="square" lIns="91440" tIns="45720" rIns="91440" bIns="45720" numCol="1" spcCol="0" rtlCol="0" fromWordArt="0" anchor="t" anchorCtr="0" forceAA="0" compatLnSpc="1">
+                        <a:prstTxWarp prst="textNoShape">
+                          <a:avLst/>
+                        </a:prstTxWarp>
+                        <a:noAutofit/>
+                      </wps:bodyPr>
+                    </wps:wsp>
+                  </a:graphicData>
+                </a:graphic>
+              </wp:anchor>
+            </w:drawing>
+          </mc:Choice>
+          <mc:Fallback>
+            <w:pict>
+              <v:shape w14:anchorId="2832EB5C" id="Text Box 7" o:spid="_x0000_s1028" type="#_x0000_t202" style="position:absolute;left:0;text-align:left;margin-left:250.05pt;margin-top:-.15pt;width:251.65pt;height:13.65pt;z-index:251661824;visibility:visible;mso-wrap-style:square;mso-wrap-distance-left:9pt;mso-wrap-distance-top:0;mso-wrap-distance-right:9pt;mso-wrap-distance-bottom:0;mso-position-horizontal:absolute;mso-position-horizontal-relative:text;mso-position-vertical:absolute;mso-position-vertical-relative:text;v-text-anchor:top" o:gfxdata="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" fillcolor="white [3201]" strokeweight=".5pt">
+                <v:textbox>
+                  <w:txbxContent>
+                    <w:p/>
+                  </w:txbxContent>
+                </v:textbox>
+              </v:shape>
+            </w:pict>
+          </mc:Fallback>
+        </mc:AlternateContent>
+      </w:r>
+      <w:r>
+        <w:rPr>
+          <w:rFonts w:ascii="Segoe UI Light" w:hAnsi="Segoe UI Light" w:cs="Segoe UI Light"/>
         </w:rPr>
         <w:t>_____</w:t>
       </w:r>
@@ -738,23 +990,7 @@
           <w:rFonts w:ascii="Segoe UI Light" w:hAnsi="Segoe UI Light" w:cs="Segoe UI Light"/>
           <w:b/>
         </w:rPr>
-        <w:t xml:space="preserve">Amount of numbers </w:t>
-      </w:r>
-      <w:proofErr w:type="gramStart"/>
-      <w:r>
-        <w:rPr>
-          <w:rFonts w:ascii="Segoe UI Light" w:hAnsi="Segoe UI Light" w:cs="Segoe UI Light"/>
-          <w:b/>
-        </w:rPr>
-        <w:t>required</w:t>
-      </w:r>
-      <w:proofErr w:type="gramEnd"/>
-      <w:r>
-        <w:rPr>
-          <w:rFonts w:ascii="Segoe UI Light" w:hAnsi="Segoe UI Light" w:cs="Segoe UI Light"/>
-          <w:b/>
-        </w:rPr>
-        <w:t xml:space="preserve">  </w:t>
+        <w:t xml:space="preserve">Amount of numbers required  </w:t>
       </w:r>
     </w:p>
     <w:p>
@@ -927,7 +1163,7 @@
           </mc:Choice>
           <mc:Fallback>
             <w:pict>
-              <v:oval w14:anchorId="3035D0D9" id="Oval 4" o:spid="_x0000_s1026" style="position:absolute;margin-left:0;margin-top:.55pt;width:11.25pt;height:11.25pt;z-index:251659264;visibility:visible;mso-wrap-style:square;mso-width-percent:0;mso-height-percent:0;mso-wrap-distance-left:9pt;mso-wrap-distance-top:0;mso-wrap-distance-right:9pt;mso-wrap-distance-bottom:0;mso-position-horizontal:left;mso-position-horizontal-relative:text;mso-position-vertical:absolute;mso-position-vertical-relative:text;mso-width-percent:0;mso-height-percent:0;mso-width-relative:margin;mso-height-relative:margin;v-text-anchor:middle" o:gfxdata="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" fillcolor="white [3212]" strokecolor="black [3213]" strokeweight="1pt">
+              <v:oval w14:anchorId="790BD22D" id="Oval 4" o:spid="_x0000_s1026" style="position:absolute;margin-left:0;margin-top:.55pt;width:11.25pt;height:11.25pt;z-index:251659264;visibility:visible;mso-wrap-style:square;mso-width-percent:0;mso-height-percent:0;mso-wrap-distance-left:9pt;mso-wrap-distance-top:0;mso-wrap-distance-right:9pt;mso-wrap-distance-bottom:0;mso-position-horizontal:left;mso-position-horizontal-relative:text;mso-position-vertical:absolute;mso-position-vertical-relative:text;mso-width-percent:0;mso-height-percent:0;mso-width-relative:margin;mso-height-relative:margin;v-text-anchor:middle" o:gfxdata="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" fillcolor="white [3212]" strokecolor="black [3213]" strokeweight="1pt">
                 <v:stroke joinstyle="miter"/>
               </v:oval>
             </w:pict>
@@ -1078,7 +1314,7 @@
           </mc:Choice>
           <mc:Fallback>
             <w:pict>
-              <v:oval w14:anchorId="060200CB" id="Oval 5" o:spid="_x0000_s1026" style="position:absolute;margin-left:0;margin-top:0;width:11.25pt;height:11.25pt;z-index:251660288;visibility:visible;mso-wrap-style:square;mso-width-percent:0;mso-height-percent:0;mso-wrap-distance-left:9pt;mso-wrap-distance-top:0;mso-wrap-distance-right:9pt;mso-wrap-distance-bottom:0;mso-position-horizontal:absolute;mso-position-horizontal-relative:text;mso-position-vertical:absolute;mso-position-vertical-relative:text;mso-width-percent:0;mso-height-percent:0;mso-width-relative:margin;mso-height-relative:margin;v-text-anchor:middle" o:gfxdata="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" fillcolor="white [3212]" strokecolor="black [3213]" strokeweight="1pt">
+              <v:oval w14:anchorId="50386725" id="Oval 5" o:spid="_x0000_s1026" style="position:absolute;margin-left:0;margin-top:0;width:11.25pt;height:11.25pt;z-index:251660288;visibility:visible;mso-wrap-style:square;mso-width-percent:0;mso-height-percent:0;mso-wrap-distance-left:9pt;mso-wrap-distance-top:0;mso-wrap-distance-right:9pt;mso-wrap-distance-bottom:0;mso-position-horizontal:absolute;mso-position-horizontal-relative:text;mso-position-vertical:absolute;mso-position-vertical-relative:text;mso-width-percent:0;mso-height-percent:0;mso-width-relative:margin;mso-height-relative:margin;v-text-anchor:middle" o:gfxdata="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" fillcolor="white [3212]" strokecolor="black [3213]" strokeweight="1pt">
                 <v:stroke joinstyle="miter"/>
               </v:oval>
             </w:pict>

</xml_diff>